<commit_message>
update pandoc-converted output files
</commit_message>
<xml_diff>
--- a/example_pandoc.docx
+++ b/example_pandoc.docx
@@ -288,22 +288,16 @@
       </w:pPr>
       <w:r>
         <w:rPr>
-          <w:rStyle w:val="ExtensionTok"/>
-        </w:rPr>
-        <w:t xml:space="preserve">pandoc</w:t>
-      </w:r>
-      <w:r>
-        <w:rPr>
-          <w:rStyle w:val="NormalTok"/>
-        </w:rPr>
-        <w:t xml:space="preserve"> example_pandoc.md -o example_pandoc.docx \</w:t>
+          <w:rStyle w:val="VerbatimChar"/>
+        </w:rPr>
+        <w:t xml:space="preserve">pandoc example_pandoc.md -o example_pandoc.docx \</w:t>
       </w:r>
       <w:r>
         <w:br w:type="textWrapping"/>
       </w:r>
       <w:r>
         <w:rPr>
-          <w:rStyle w:val="NormalTok"/>
+          <w:rStyle w:val="VerbatimChar"/>
         </w:rPr>
         <w:t xml:space="preserve">--bibliography example.bib \</w:t>
       </w:r>
@@ -312,7 +306,7 @@
       </w:r>
       <w:r>
         <w:rPr>
-          <w:rStyle w:val="NormalTok"/>
+          <w:rStyle w:val="VerbatimChar"/>
         </w:rPr>
         <w:t xml:space="preserve">--csl APA_ML.csl \</w:t>
       </w:r>
@@ -321,7 +315,7 @@
       </w:r>
       <w:r>
         <w:rPr>
-          <w:rStyle w:val="NormalTok"/>
+          <w:rStyle w:val="VerbatimChar"/>
         </w:rPr>
         <w:t xml:space="preserve">--reference-doc APA_template_ML.docx \</w:t>
       </w:r>
@@ -330,7 +324,7 @@
       </w:r>
       <w:r>
         <w:rPr>
-          <w:rStyle w:val="NormalTok"/>
+          <w:rStyle w:val="VerbatimChar"/>
         </w:rPr>
         <w:t xml:space="preserve">--filter pandoc-citeproc</w:t>
       </w:r>
@@ -356,22 +350,16 @@
       </w:pPr>
       <w:r>
         <w:rPr>
-          <w:rStyle w:val="ExtensionTok"/>
-        </w:rPr>
-        <w:t xml:space="preserve">pandoc</w:t>
-      </w:r>
-      <w:r>
-        <w:rPr>
-          <w:rStyle w:val="NormalTok"/>
-        </w:rPr>
-        <w:t xml:space="preserve"> example_pandoc.md -o example_pandoc.pdf \</w:t>
+          <w:rStyle w:val="VerbatimChar"/>
+        </w:rPr>
+        <w:t xml:space="preserve">pandoc example_pandoc.md -o example_pandoc.pdf \</w:t>
       </w:r>
       <w:r>
         <w:br w:type="textWrapping"/>
       </w:r>
       <w:r>
         <w:rPr>
-          <w:rStyle w:val="NormalTok"/>
+          <w:rStyle w:val="VerbatimChar"/>
         </w:rPr>
         <w:t xml:space="preserve">--bibliography example.bib \</w:t>
       </w:r>
@@ -380,7 +368,7 @@
       </w:r>
       <w:r>
         <w:rPr>
-          <w:rStyle w:val="NormalTok"/>
+          <w:rStyle w:val="VerbatimChar"/>
         </w:rPr>
         <w:t xml:space="preserve">--csl APA_ML.csl \</w:t>
       </w:r>
@@ -389,7 +377,7 @@
       </w:r>
       <w:r>
         <w:rPr>
-          <w:rStyle w:val="NormalTok"/>
+          <w:rStyle w:val="VerbatimChar"/>
         </w:rPr>
         <w:t xml:space="preserve">--filter pandoc-citeproc</w:t>
       </w:r>
@@ -409,7 +397,7 @@
         <w:pStyle w:val="FirstParagraph"/>
       </w:pPr>
       <w:r>
-        <w:t xml:space="preserve">Citations are referred to by their citation key (which you can specify in your reference manager, like</w:t>
+        <w:t xml:space="preserve">Citations are referred to by their citation keys (which you can specify in your reference manager, like</w:t>
       </w:r>
       <w:r>
         <w:t xml:space="preserve"> </w:t>
@@ -430,7 +418,7 @@
         <w:t xml:space="preserve">(Magnuson et al., 2011)</w:t>
       </w:r>
       <w:r>
-        <w:t xml:space="preserve">, and multiple citations are separated by semicolon like so</w:t>
+        <w:t xml:space="preserve">, and multiple citations are separated by semicolons like so</w:t>
       </w:r>
       <w:r>
         <w:t xml:space="preserve"> </w:t>
@@ -518,7 +506,7 @@
       </w:r>
       <w:r>
         <w:rPr>
-          <w:i/>
+          <w:b/>
         </w:rPr>
         <w:t xml:space="preserve">(in press)</w:t>
       </w:r>
@@ -647,7 +635,13 @@
         <w:t xml:space="preserve"># References</w:t>
       </w:r>
       <w:r>
+        <w:t xml:space="preserve"> </w:t>
+      </w:r>
+      <w:r>
         <w:t xml:space="preserve">/</w:t>
+      </w:r>
+      <w:r>
+        <w:t xml:space="preserve"> </w:t>
       </w:r>
       <w:r>
         <w:rPr>
@@ -686,7 +680,7 @@
         <w:t xml:space="preserve">Subphonemic Sensitivity in Low Literacy Adults</w:t>
       </w:r>
       <w:r>
-        <w:t xml:space="preserve">. (Master’s Thesis). University of Connecticut, Storrs, CT.</w:t>
+        <w:t xml:space="preserve">. (Master’s thesis). University of Connecticut, Storrs, CT.</w:t>
       </w:r>
     </w:p>
     <w:p>
@@ -1606,7 +1600,7 @@
     </w:lvl>
   </w:abstractNum>
   <w:abstractNum w:abstractNumId="990">
-    <w:nsid w:val="612f3c1f"/>
+    <w:nsid w:val="39d3661d"/>
     <w:multiLevelType w:val="multilevel"/>
     <w:lvl w:ilvl="0">
       <w:numFmt w:val="bullet"/>
@@ -1687,7 +1681,7 @@
     </w:lvl>
   </w:abstractNum>
   <w:abstractNum w:abstractNumId="99411">
-    <w:nsid w:val="12e48b67"/>
+    <w:nsid w:val="a1414f92"/>
     <w:multiLevelType w:val="multilevel"/>
     <w:lvl w:ilvl="0">
       <w:start w:val="1"/>

</xml_diff>